<commit_message>
🔁 :docs: Atualizado documentação
</commit_message>
<xml_diff>
--- a/documentos/Doc-WeatherForecastAPI.docx
+++ b/documentos/Doc-WeatherForecastAPI.docx
@@ -13,7 +13,6 @@
           <w:lang w:val="pt-BR"/>
         </w:rPr>
       </w:pPr>
-      <w:proofErr w:type="spellStart"/>
       <w:r>
         <w:rPr>
           <w:rFonts w:ascii="Arial" w:hAnsi="Arial" w:cs="Arial"/>
@@ -25,7 +24,6 @@
         </w:rPr>
         <w:t>WeatherForecastAPI</w:t>
       </w:r>
-      <w:proofErr w:type="spellEnd"/>
     </w:p>
     <w:p>
       <w:pPr>
@@ -59,25 +57,14 @@
           <w:lang w:val="pt-BR"/>
         </w:rPr>
       </w:pPr>
-      <w:proofErr w:type="spellStart"/>
-      <w:r>
-        <w:rPr>
-          <w:rFonts w:ascii="Arial" w:hAnsi="Arial" w:cs="Arial"/>
-          <w:sz w:val="24"/>
-          <w:szCs w:val="24"/>
-          <w:lang w:val="pt-BR"/>
-        </w:rPr>
-        <w:t>WeatherForecastAPI</w:t>
-      </w:r>
-      <w:proofErr w:type="spellEnd"/>
-      <w:r>
-        <w:rPr>
-          <w:rFonts w:ascii="Arial" w:hAnsi="Arial" w:cs="Arial"/>
-          <w:sz w:val="24"/>
-          <w:szCs w:val="24"/>
-          <w:lang w:val="pt-BR"/>
-        </w:rPr>
-        <w:t xml:space="preserve"> é uma API projetada para fornecer previsões meteorológicas com base em localização. Ela permite que usuários consultem dados climáticos de forma eficiente e estruturada.</w:t>
+      <w:r>
+        <w:rPr>
+          <w:rFonts w:ascii="Arial" w:hAnsi="Arial" w:cs="Arial"/>
+          <w:sz w:val="24"/>
+          <w:szCs w:val="24"/>
+          <w:lang w:val="pt-BR"/>
+        </w:rPr>
+        <w:t>WeatherForecastAPI é uma API projetada para fornecer previsões meteorológicas com base em localização. Ela permite que usuários consultem dados climáticos de forma eficiente e estruturada.</w:t>
       </w:r>
     </w:p>
     <w:p>
@@ -90,7 +77,6 @@
           <w:szCs w:val="24"/>
         </w:rPr>
       </w:pPr>
-      <w:proofErr w:type="spellStart"/>
       <w:r>
         <w:rPr>
           <w:rFonts w:ascii="Arial" w:hAnsi="Arial" w:cs="Arial"/>
@@ -101,7 +87,6 @@
         </w:rPr>
         <w:t>Funcionalidades</w:t>
       </w:r>
-      <w:proofErr w:type="spellEnd"/>
     </w:p>
     <w:p>
       <w:pPr>
@@ -146,27 +131,7 @@
           <w:szCs w:val="24"/>
           <w:lang w:val="pt-BR"/>
         </w:rPr>
-        <w:t xml:space="preserve">Suporte para diferentes formatos de resposta (JSON, </w:t>
-      </w:r>
-      <w:proofErr w:type="gramStart"/>
-      <w:r>
-        <w:rPr>
-          <w:rFonts w:ascii="Arial" w:hAnsi="Arial" w:cs="Arial"/>
-          <w:sz w:val="24"/>
-          <w:szCs w:val="24"/>
-          <w:lang w:val="pt-BR"/>
-        </w:rPr>
-        <w:t>XML, etc.</w:t>
-      </w:r>
-      <w:proofErr w:type="gramEnd"/>
-      <w:r>
-        <w:rPr>
-          <w:rFonts w:ascii="Arial" w:hAnsi="Arial" w:cs="Arial"/>
-          <w:sz w:val="24"/>
-          <w:szCs w:val="24"/>
-          <w:lang w:val="pt-BR"/>
-        </w:rPr>
-        <w:t>).</w:t>
+        <w:t>Suporte para diferentes formatos de resposta (JSON, XML, etc.).</w:t>
       </w:r>
     </w:p>
     <w:p>
@@ -225,7 +190,6 @@
           <w:szCs w:val="24"/>
         </w:rPr>
       </w:pPr>
-      <w:proofErr w:type="spellStart"/>
       <w:r>
         <w:rPr>
           <w:rFonts w:ascii="Arial" w:hAnsi="Arial" w:cs="Arial"/>
@@ -234,31 +198,8 @@
           <w:sz w:val="24"/>
           <w:szCs w:val="24"/>
         </w:rPr>
-        <w:t>Tecnologias</w:t>
-      </w:r>
-      <w:proofErr w:type="spellEnd"/>
-      <w:r>
-        <w:rPr>
-          <w:rFonts w:ascii="Arial" w:hAnsi="Arial" w:cs="Arial"/>
-          <w:b/>
-          <w:bCs/>
-          <w:sz w:val="24"/>
-          <w:szCs w:val="24"/>
-        </w:rPr>
-        <w:t xml:space="preserve"> </w:t>
-      </w:r>
-      <w:proofErr w:type="spellStart"/>
-      <w:r>
-        <w:rPr>
-          <w:rFonts w:ascii="Arial" w:hAnsi="Arial" w:cs="Arial"/>
-          <w:b/>
-          <w:bCs/>
-          <w:sz w:val="24"/>
-          <w:szCs w:val="24"/>
-        </w:rPr>
-        <w:t>Utilizadas</w:t>
-      </w:r>
-      <w:proofErr w:type="spellEnd"/>
+        <w:t>Tecnologias Utilizadas</w:t>
+      </w:r>
     </w:p>
     <w:p>
       <w:pPr>
@@ -272,7 +213,6 @@
           <w:szCs w:val="24"/>
         </w:rPr>
       </w:pPr>
-      <w:proofErr w:type="spellStart"/>
       <w:r>
         <w:rPr>
           <w:rFonts w:ascii="Arial" w:hAnsi="Arial" w:cs="Arial"/>
@@ -281,34 +221,15 @@
           <w:sz w:val="24"/>
           <w:szCs w:val="24"/>
         </w:rPr>
-        <w:t>Linguagem</w:t>
-      </w:r>
-      <w:proofErr w:type="spellEnd"/>
-      <w:r>
-        <w:rPr>
-          <w:rFonts w:ascii="Arial" w:hAnsi="Arial" w:cs="Arial"/>
-          <w:b/>
-          <w:bCs/>
-          <w:sz w:val="24"/>
-          <w:szCs w:val="24"/>
-        </w:rPr>
-        <w:t>:</w:t>
-      </w:r>
-      <w:r>
-        <w:rPr>
-          <w:rFonts w:ascii="Arial" w:hAnsi="Arial" w:cs="Arial"/>
-          <w:sz w:val="24"/>
-          <w:szCs w:val="24"/>
-        </w:rPr>
-        <w:t xml:space="preserve"> </w:t>
-      </w:r>
-      <w:r>
-        <w:rPr>
-          <w:rFonts w:ascii="Arial" w:hAnsi="Arial" w:cs="Arial"/>
-          <w:sz w:val="24"/>
-          <w:szCs w:val="24"/>
-        </w:rPr>
-        <w:t>Python</w:t>
+        <w:t>Linguagem:</w:t>
+      </w:r>
+      <w:r>
+        <w:rPr>
+          <w:rFonts w:ascii="Arial" w:hAnsi="Arial" w:cs="Arial"/>
+          <w:sz w:val="24"/>
+          <w:szCs w:val="24"/>
+        </w:rPr>
+        <w:t xml:space="preserve"> Python</w:t>
       </w:r>
     </w:p>
     <w:p>
@@ -339,15 +260,7 @@
           <w:sz w:val="24"/>
           <w:szCs w:val="24"/>
         </w:rPr>
-        <w:t xml:space="preserve"> </w:t>
-      </w:r>
-      <w:r>
-        <w:rPr>
-          <w:rFonts w:ascii="Arial" w:hAnsi="Arial" w:cs="Arial"/>
-          <w:sz w:val="24"/>
-          <w:szCs w:val="24"/>
-        </w:rPr>
-        <w:t>Django Rest Framework</w:t>
+        <w:t xml:space="preserve"> Django Rest Framework</w:t>
       </w:r>
     </w:p>
     <w:p>
@@ -381,31 +294,12 @@
           <w:szCs w:val="24"/>
           <w:lang w:val="pt-BR"/>
         </w:rPr>
-        <w:t xml:space="preserve"> </w:t>
-      </w:r>
-      <w:r>
-        <w:rPr>
-          <w:rFonts w:ascii="Arial" w:hAnsi="Arial" w:cs="Arial"/>
-          <w:sz w:val="24"/>
-          <w:szCs w:val="24"/>
-          <w:lang w:val="pt-BR"/>
-        </w:rPr>
-        <w:t xml:space="preserve">Open-meteo e </w:t>
-      </w:r>
-      <w:proofErr w:type="spellStart"/>
-      <w:r>
-        <w:rPr>
-          <w:rFonts w:ascii="Arial" w:hAnsi="Arial" w:cs="Arial"/>
-          <w:sz w:val="24"/>
-          <w:szCs w:val="24"/>
-          <w:lang w:val="pt-BR"/>
-        </w:rPr>
-        <w:t>Nominatim</w:t>
-      </w:r>
-      <w:proofErr w:type="spellEnd"/>
-    </w:p>
-    <w:p>
-      <w:pPr>
+        <w:t xml:space="preserve"> Open-meteo e Nominatim</w:t>
+      </w:r>
+    </w:p>
+    <w:p>
+      <w:pPr>
+        <w:spacing w:line="276" w:lineRule="auto"/>
         <w:rPr>
           <w:rFonts w:ascii="Arial" w:hAnsi="Arial" w:cs="Arial"/>
           <w:b/>
@@ -414,7 +308,6 @@
           <w:szCs w:val="24"/>
         </w:rPr>
       </w:pPr>
-      <w:proofErr w:type="spellStart"/>
       <w:r>
         <w:rPr>
           <w:rFonts w:ascii="Arial" w:hAnsi="Arial" w:cs="Arial"/>
@@ -425,7 +318,6 @@
         </w:rPr>
         <w:t>Instalação</w:t>
       </w:r>
-      <w:proofErr w:type="spellEnd"/>
     </w:p>
     <w:p>
       <w:pPr>
@@ -433,55 +325,20 @@
           <w:ilvl w:val="0"/>
           <w:numId w:val="5"/>
         </w:numPr>
-        <w:rPr>
-          <w:rFonts w:ascii="Arial" w:hAnsi="Arial" w:cs="Arial"/>
-          <w:sz w:val="24"/>
-          <w:szCs w:val="24"/>
-        </w:rPr>
-      </w:pPr>
-      <w:r>
-        <w:rPr>
-          <w:rFonts w:ascii="Arial" w:hAnsi="Arial" w:cs="Arial"/>
-          <w:sz w:val="24"/>
-          <w:szCs w:val="24"/>
-        </w:rPr>
-        <w:t xml:space="preserve">Clone </w:t>
-      </w:r>
-      <w:proofErr w:type="spellStart"/>
-      <w:r>
-        <w:rPr>
-          <w:rFonts w:ascii="Arial" w:hAnsi="Arial" w:cs="Arial"/>
-          <w:sz w:val="24"/>
-          <w:szCs w:val="24"/>
-        </w:rPr>
-        <w:t>este</w:t>
-      </w:r>
-      <w:proofErr w:type="spellEnd"/>
-      <w:r>
-        <w:rPr>
-          <w:rFonts w:ascii="Arial" w:hAnsi="Arial" w:cs="Arial"/>
-          <w:sz w:val="24"/>
-          <w:szCs w:val="24"/>
-        </w:rPr>
-        <w:t xml:space="preserve"> </w:t>
-      </w:r>
-      <w:proofErr w:type="spellStart"/>
-      <w:r>
-        <w:rPr>
-          <w:rFonts w:ascii="Arial" w:hAnsi="Arial" w:cs="Arial"/>
-          <w:sz w:val="24"/>
-          <w:szCs w:val="24"/>
-        </w:rPr>
-        <w:t>repositório</w:t>
-      </w:r>
-      <w:proofErr w:type="spellEnd"/>
-      <w:r>
-        <w:rPr>
-          <w:rFonts w:ascii="Arial" w:hAnsi="Arial" w:cs="Arial"/>
-          <w:sz w:val="24"/>
-          <w:szCs w:val="24"/>
-        </w:rPr>
-        <w:t xml:space="preserve">: </w:t>
+        <w:spacing w:line="276" w:lineRule="auto"/>
+        <w:rPr>
+          <w:rFonts w:ascii="Arial" w:hAnsi="Arial" w:cs="Arial"/>
+          <w:sz w:val="24"/>
+          <w:szCs w:val="24"/>
+        </w:rPr>
+      </w:pPr>
+      <w:r>
+        <w:rPr>
+          <w:rFonts w:ascii="Arial" w:hAnsi="Arial" w:cs="Arial"/>
+          <w:sz w:val="24"/>
+          <w:szCs w:val="24"/>
+        </w:rPr>
+        <w:t xml:space="preserve">Clone este repositório: </w:t>
       </w:r>
     </w:p>
     <w:p>
@@ -490,6 +347,7 @@
           <w:ilvl w:val="0"/>
           <w:numId w:val="5"/>
         </w:numPr>
+        <w:spacing w:line="276" w:lineRule="auto"/>
         <w:rPr>
           <w:rFonts w:ascii="Arial" w:hAnsi="Arial" w:cs="Arial"/>
           <w:sz w:val="24"/>
@@ -511,6 +369,7 @@
           <w:ilvl w:val="0"/>
           <w:numId w:val="5"/>
         </w:numPr>
+        <w:spacing w:line="276" w:lineRule="auto"/>
         <w:rPr>
           <w:rFonts w:ascii="Arial" w:hAnsi="Arial" w:cs="Arial"/>
           <w:sz w:val="24"/>
@@ -534,37 +393,20 @@
           <w:ilvl w:val="1"/>
           <w:numId w:val="5"/>
         </w:numPr>
-        <w:rPr>
-          <w:rFonts w:ascii="Arial" w:hAnsi="Arial" w:cs="Arial"/>
-          <w:sz w:val="24"/>
-          <w:szCs w:val="24"/>
-        </w:rPr>
-      </w:pPr>
-      <w:r>
-        <w:rPr>
-          <w:rFonts w:ascii="Arial" w:hAnsi="Arial" w:cs="Arial"/>
-          <w:sz w:val="24"/>
-          <w:szCs w:val="24"/>
-        </w:rPr>
-        <w:t xml:space="preserve">cd </w:t>
-      </w:r>
-      <w:proofErr w:type="spellStart"/>
-      <w:r>
-        <w:rPr>
-          <w:rFonts w:ascii="Arial" w:hAnsi="Arial" w:cs="Arial"/>
-          <w:sz w:val="24"/>
-          <w:szCs w:val="24"/>
-        </w:rPr>
-        <w:t>WeatherForecastAPI</w:t>
-      </w:r>
-      <w:proofErr w:type="spellEnd"/>
-      <w:r>
-        <w:rPr>
-          <w:rFonts w:ascii="Arial" w:hAnsi="Arial" w:cs="Arial"/>
-          <w:sz w:val="24"/>
-          <w:szCs w:val="24"/>
-        </w:rPr>
-        <w:t>.</w:t>
+        <w:spacing w:line="276" w:lineRule="auto"/>
+        <w:rPr>
+          <w:rFonts w:ascii="Arial" w:hAnsi="Arial" w:cs="Arial"/>
+          <w:sz w:val="24"/>
+          <w:szCs w:val="24"/>
+        </w:rPr>
+      </w:pPr>
+      <w:r>
+        <w:rPr>
+          <w:rFonts w:ascii="Arial" w:hAnsi="Arial" w:cs="Arial"/>
+          <w:sz w:val="24"/>
+          <w:szCs w:val="24"/>
+        </w:rPr>
+        <w:t>cd WeatherForecastAPI.</w:t>
       </w:r>
     </w:p>
     <w:p>
@@ -574,7 +416,7 @@
           <w:ilvl w:val="0"/>
           <w:numId w:val="5"/>
         </w:numPr>
-        <w:spacing w:before="100" w:beforeAutospacing="1" w:after="100" w:afterAutospacing="1" w:line="240" w:lineRule="auto"/>
+        <w:spacing w:before="100" w:beforeAutospacing="1" w:after="100" w:afterAutospacing="1" w:line="276" w:lineRule="auto"/>
         <w:rPr>
           <w:rFonts w:ascii="Arial" w:eastAsia="Times New Roman" w:hAnsi="Arial" w:cs="Arial"/>
           <w:kern w:val="0"/>
@@ -621,7 +463,7 @@
           <w:tab w:val="left" w:pos="13740"/>
           <w:tab w:val="left" w:pos="14656"/>
         </w:tabs>
-        <w:spacing w:after="0" w:line="240" w:lineRule="auto"/>
+        <w:spacing w:after="0" w:line="276" w:lineRule="auto"/>
         <w:rPr>
           <w:rFonts w:ascii="Arial" w:eastAsia="Times New Roman" w:hAnsi="Arial" w:cs="Arial"/>
           <w:kern w:val="0"/>
@@ -638,42 +480,8 @@
           <w:szCs w:val="24"/>
           <w14:ligatures w14:val="none"/>
         </w:rPr>
-        <w:t xml:space="preserve">python -m </w:t>
-      </w:r>
-      <w:proofErr w:type="spellStart"/>
-      <w:r>
-        <w:rPr>
-          <w:rFonts w:ascii="Arial" w:eastAsia="Times New Roman" w:hAnsi="Arial" w:cs="Arial"/>
-          <w:kern w:val="0"/>
-          <w:sz w:val="24"/>
-          <w:szCs w:val="24"/>
-          <w14:ligatures w14:val="none"/>
-        </w:rPr>
-        <w:t>venv</w:t>
-      </w:r>
-      <w:proofErr w:type="spellEnd"/>
-      <w:r>
-        <w:rPr>
-          <w:rFonts w:ascii="Arial" w:eastAsia="Times New Roman" w:hAnsi="Arial" w:cs="Arial"/>
-          <w:kern w:val="0"/>
-          <w:sz w:val="24"/>
-          <w:szCs w:val="24"/>
-          <w14:ligatures w14:val="none"/>
-        </w:rPr>
-        <w:t xml:space="preserve"> </w:t>
-      </w:r>
-      <w:proofErr w:type="spellStart"/>
-      <w:r>
-        <w:rPr>
-          <w:rFonts w:ascii="Arial" w:eastAsia="Times New Roman" w:hAnsi="Arial" w:cs="Arial"/>
-          <w:kern w:val="0"/>
-          <w:sz w:val="24"/>
-          <w:szCs w:val="24"/>
-          <w14:ligatures w14:val="none"/>
-        </w:rPr>
-        <w:t>venv</w:t>
-      </w:r>
-      <w:proofErr w:type="spellEnd"/>
+        <w:t>python -m venv venv</w:t>
+      </w:r>
     </w:p>
     <w:p>
       <w:pPr>
@@ -700,7 +508,7 @@
           <w:tab w:val="left" w:pos="13740"/>
           <w:tab w:val="left" w:pos="14656"/>
         </w:tabs>
-        <w:spacing w:after="0" w:line="240" w:lineRule="auto"/>
+        <w:spacing w:after="0" w:line="276" w:lineRule="auto"/>
         <w:rPr>
           <w:rFonts w:ascii="Arial" w:eastAsia="Times New Roman" w:hAnsi="Arial" w:cs="Arial"/>
           <w:kern w:val="0"/>
@@ -717,51 +525,7 @@
           <w:szCs w:val="24"/>
           <w14:ligatures w14:val="none"/>
         </w:rPr>
-        <w:t xml:space="preserve">source </w:t>
-      </w:r>
-      <w:proofErr w:type="spellStart"/>
-      <w:r>
-        <w:rPr>
-          <w:rFonts w:ascii="Arial" w:eastAsia="Times New Roman" w:hAnsi="Arial" w:cs="Arial"/>
-          <w:kern w:val="0"/>
-          <w:sz w:val="24"/>
-          <w:szCs w:val="24"/>
-          <w14:ligatures w14:val="none"/>
-        </w:rPr>
-        <w:t>venv</w:t>
-      </w:r>
-      <w:proofErr w:type="spellEnd"/>
-      <w:r>
-        <w:rPr>
-          <w:rFonts w:ascii="Arial" w:eastAsia="Times New Roman" w:hAnsi="Arial" w:cs="Arial"/>
-          <w:kern w:val="0"/>
-          <w:sz w:val="24"/>
-          <w:szCs w:val="24"/>
-          <w14:ligatures w14:val="none"/>
-        </w:rPr>
-        <w:t>/bin/</w:t>
-      </w:r>
-      <w:proofErr w:type="gramStart"/>
-      <w:r>
-        <w:rPr>
-          <w:rFonts w:ascii="Arial" w:eastAsia="Times New Roman" w:hAnsi="Arial" w:cs="Arial"/>
-          <w:kern w:val="0"/>
-          <w:sz w:val="24"/>
-          <w:szCs w:val="24"/>
-          <w14:ligatures w14:val="none"/>
-        </w:rPr>
-        <w:t>activate  #</w:t>
-      </w:r>
-      <w:proofErr w:type="gramEnd"/>
-      <w:r>
-        <w:rPr>
-          <w:rFonts w:ascii="Arial" w:eastAsia="Times New Roman" w:hAnsi="Arial" w:cs="Arial"/>
-          <w:kern w:val="0"/>
-          <w:sz w:val="24"/>
-          <w:szCs w:val="24"/>
-          <w14:ligatures w14:val="none"/>
-        </w:rPr>
-        <w:t xml:space="preserve"> Linux/macOS</w:t>
+        <w:t>source venv/bin/activate  # Linux/macOS</w:t>
       </w:r>
     </w:p>
     <w:p>
@@ -789,7 +553,7 @@
           <w:tab w:val="left" w:pos="13740"/>
           <w:tab w:val="left" w:pos="14656"/>
         </w:tabs>
-        <w:spacing w:after="0" w:line="240" w:lineRule="auto"/>
+        <w:spacing w:after="0" w:line="276" w:lineRule="auto"/>
         <w:rPr>
           <w:rFonts w:ascii="Arial" w:eastAsia="Times New Roman" w:hAnsi="Arial" w:cs="Arial"/>
           <w:kern w:val="0"/>
@@ -798,7 +562,6 @@
           <w14:ligatures w14:val="none"/>
         </w:rPr>
       </w:pPr>
-      <w:proofErr w:type="spellStart"/>
       <w:r>
         <w:rPr>
           <w:rFonts w:ascii="Arial" w:eastAsia="Times New Roman" w:hAnsi="Arial" w:cs="Arial"/>
@@ -807,30 +570,7 @@
           <w:szCs w:val="24"/>
           <w14:ligatures w14:val="none"/>
         </w:rPr>
-        <w:t>venv</w:t>
-      </w:r>
-      <w:proofErr w:type="spellEnd"/>
-      <w:proofErr w:type="gramStart"/>
-      <w:r>
-        <w:rPr>
-          <w:rFonts w:ascii="Arial" w:eastAsia="Times New Roman" w:hAnsi="Arial" w:cs="Arial"/>
-          <w:kern w:val="0"/>
-          <w:sz w:val="24"/>
-          <w:szCs w:val="24"/>
-          <w14:ligatures w14:val="none"/>
-        </w:rPr>
-        <w:t>\Scripts\activate  #</w:t>
-      </w:r>
-      <w:proofErr w:type="gramEnd"/>
-      <w:r>
-        <w:rPr>
-          <w:rFonts w:ascii="Arial" w:eastAsia="Times New Roman" w:hAnsi="Arial" w:cs="Arial"/>
-          <w:kern w:val="0"/>
-          <w:sz w:val="24"/>
-          <w:szCs w:val="24"/>
-          <w14:ligatures w14:val="none"/>
-        </w:rPr>
-        <w:t xml:space="preserve"> Windows</w:t>
+        <w:t>venv\Scripts\activate  # Windows</w:t>
       </w:r>
     </w:p>
     <w:p>
@@ -840,17 +580,32 @@
           <w:ilvl w:val="0"/>
           <w:numId w:val="5"/>
         </w:numPr>
-        <w:rPr>
-          <w:rFonts w:ascii="Arial" w:hAnsi="Arial" w:cs="Arial"/>
-          <w:lang w:val="pt-BR"/>
-        </w:rPr>
-      </w:pPr>
-      <w:r>
-        <w:rPr>
-          <w:rFonts w:ascii="Arial" w:hAnsi="Arial" w:cs="Arial"/>
-          <w:lang w:val="pt-BR"/>
-        </w:rPr>
-        <w:t>Instale as dependências do projeto:</w:t>
+        <w:spacing w:line="276" w:lineRule="auto"/>
+        <w:rPr>
+          <w:rFonts w:ascii="Arial" w:hAnsi="Arial" w:cs="Arial"/>
+          <w:lang w:val="pt-BR"/>
+        </w:rPr>
+      </w:pPr>
+      <w:r>
+        <w:rPr>
+          <w:rFonts w:ascii="Arial" w:hAnsi="Arial" w:cs="Arial"/>
+          <w:lang w:val="pt-BR"/>
+        </w:rPr>
+        <w:t xml:space="preserve">Instale as dependências do </w:t>
+      </w:r>
+      <w:r>
+        <w:rPr>
+          <w:rFonts w:ascii="Arial" w:hAnsi="Arial" w:cs="Arial"/>
+          <w:lang w:val="pt-BR"/>
+        </w:rPr>
+        <w:t>backend</w:t>
+      </w:r>
+      <w:r>
+        <w:rPr>
+          <w:rFonts w:ascii="Arial" w:hAnsi="Arial" w:cs="Arial"/>
+          <w:lang w:val="pt-BR"/>
+        </w:rPr>
+        <w:t>:</w:t>
       </w:r>
     </w:p>
     <w:p>
@@ -860,6 +615,7 @@
           <w:ilvl w:val="1"/>
           <w:numId w:val="5"/>
         </w:numPr>
+        <w:spacing w:line="276" w:lineRule="auto"/>
         <w:rPr>
           <w:rFonts w:ascii="Arial" w:hAnsi="Arial" w:cs="Arial"/>
           <w:sz w:val="24"/>
@@ -875,19 +631,6 @@
         </w:rPr>
         <w:t>pip install -r requirements.txt</w:t>
       </w:r>
-    </w:p>
-    <w:p>
-      <w:pPr>
-        <w:numPr>
-          <w:ilvl w:val="0"/>
-          <w:numId w:val="5"/>
-        </w:numPr>
-        <w:rPr>
-          <w:rFonts w:ascii="Arial" w:hAnsi="Arial" w:cs="Arial"/>
-          <w:sz w:val="24"/>
-          <w:szCs w:val="24"/>
-        </w:rPr>
-      </w:pPr>
     </w:p>
     <w:p>
       <w:pPr>
@@ -896,6 +639,7 @@
           <w:ilvl w:val="0"/>
           <w:numId w:val="5"/>
         </w:numPr>
+        <w:spacing w:line="276" w:lineRule="auto"/>
         <w:rPr>
           <w:rFonts w:ascii="Arial" w:hAnsi="Arial" w:cs="Arial"/>
           <w:lang w:val="pt-BR"/>
@@ -916,6 +660,7 @@
           <w:ilvl w:val="1"/>
           <w:numId w:val="5"/>
         </w:numPr>
+        <w:spacing w:line="276" w:lineRule="auto"/>
         <w:rPr>
           <w:rFonts w:ascii="Arial" w:hAnsi="Arial" w:cs="Arial"/>
           <w:sz w:val="24"/>
@@ -939,6 +684,7 @@
           <w:ilvl w:val="0"/>
           <w:numId w:val="5"/>
         </w:numPr>
+        <w:spacing w:line="276" w:lineRule="auto"/>
         <w:rPr>
           <w:rFonts w:ascii="Arial" w:hAnsi="Arial" w:cs="Arial"/>
           <w:lang w:val="pt-BR"/>
@@ -959,7 +705,9 @@
           <w:ilvl w:val="1"/>
           <w:numId w:val="5"/>
         </w:numPr>
-        <w:rPr>
+        <w:spacing w:line="276" w:lineRule="auto"/>
+        <w:rPr>
+          <w:rStyle w:val="CdigoHTML"/>
           <w:rFonts w:ascii="Arial" w:hAnsi="Arial" w:cs="Arial"/>
           <w:sz w:val="24"/>
           <w:szCs w:val="24"/>
@@ -972,9 +720,87 @@
           <w:sz w:val="24"/>
           <w:szCs w:val="24"/>
         </w:rPr>
-        <w:t xml:space="preserve">python manage.py </w:t>
-      </w:r>
-      <w:proofErr w:type="spellStart"/>
+        <w:t>python manage.py runserver</w:t>
+      </w:r>
+    </w:p>
+    <w:p>
+      <w:pPr>
+        <w:pStyle w:val="NormalWeb"/>
+        <w:numPr>
+          <w:ilvl w:val="0"/>
+          <w:numId w:val="5"/>
+        </w:numPr>
+        <w:spacing w:line="276" w:lineRule="auto"/>
+        <w:rPr>
+          <w:rFonts w:ascii="Arial" w:hAnsi="Arial" w:cs="Arial"/>
+          <w:lang w:val="pt-BR"/>
+        </w:rPr>
+      </w:pPr>
+      <w:r>
+        <w:rPr>
+          <w:rFonts w:ascii="Arial" w:hAnsi="Arial" w:cs="Arial"/>
+          <w:lang w:val="pt-BR"/>
+        </w:rPr>
+        <w:t xml:space="preserve">Instale as dependências do </w:t>
+      </w:r>
+      <w:r>
+        <w:rPr>
+          <w:rFonts w:ascii="Arial" w:hAnsi="Arial" w:cs="Arial"/>
+          <w:lang w:val="pt-BR"/>
+        </w:rPr>
+        <w:t>frontend</w:t>
+      </w:r>
+      <w:r>
+        <w:rPr>
+          <w:rFonts w:ascii="Arial" w:hAnsi="Arial" w:cs="Arial"/>
+          <w:lang w:val="pt-BR"/>
+        </w:rPr>
+        <w:t>:</w:t>
+      </w:r>
+    </w:p>
+    <w:p>
+      <w:pPr>
+        <w:pStyle w:val="NormalWeb"/>
+        <w:numPr>
+          <w:ilvl w:val="1"/>
+          <w:numId w:val="5"/>
+        </w:numPr>
+        <w:spacing w:line="276" w:lineRule="auto"/>
+        <w:rPr>
+          <w:rFonts w:ascii="Arial" w:hAnsi="Arial" w:cs="Arial"/>
+          <w:lang w:val="pt-BR"/>
+        </w:rPr>
+      </w:pPr>
+      <w:r>
+        <w:rPr>
+          <w:rFonts w:ascii="Arial" w:hAnsi="Arial" w:cs="Arial"/>
+          <w:lang w:val="pt-BR"/>
+        </w:rPr>
+        <w:t xml:space="preserve">cd </w:t>
+      </w:r>
+      <w:r>
+        <w:rPr>
+          <w:rFonts w:ascii="Arial" w:hAnsi="Arial" w:cs="Arial"/>
+          <w:lang w:val="pt-BR"/>
+        </w:rPr>
+        <w:t>frontend</w:t>
+      </w:r>
+    </w:p>
+    <w:p>
+      <w:pPr>
+        <w:pStyle w:val="Pr-formataoHTML"/>
+        <w:numPr>
+          <w:ilvl w:val="1"/>
+          <w:numId w:val="5"/>
+        </w:numPr>
+        <w:spacing w:line="276" w:lineRule="auto"/>
+        <w:rPr>
+          <w:rStyle w:val="CdigoHTML"/>
+          <w:rFonts w:ascii="Arial" w:hAnsi="Arial" w:cs="Arial"/>
+          <w:sz w:val="24"/>
+          <w:szCs w:val="24"/>
+        </w:rPr>
+      </w:pPr>
       <w:r>
         <w:rPr>
           <w:rStyle w:val="CdigoHTML"/>
@@ -982,9 +808,105 @@
           <w:sz w:val="24"/>
           <w:szCs w:val="24"/>
         </w:rPr>
-        <w:t>runserver</w:t>
-      </w:r>
-      <w:proofErr w:type="spellEnd"/>
+        <w:t>npm install</w:t>
+      </w:r>
+    </w:p>
+    <w:p>
+      <w:pPr>
+        <w:pStyle w:val="Pr-formataoHTML"/>
+        <w:numPr>
+          <w:ilvl w:val="1"/>
+          <w:numId w:val="5"/>
+        </w:numPr>
+        <w:spacing w:line="276" w:lineRule="auto"/>
+        <w:rPr>
+          <w:rFonts w:ascii="Arial" w:hAnsi="Arial" w:cs="Arial"/>
+          <w:sz w:val="24"/>
+          <w:szCs w:val="24"/>
+        </w:rPr>
+      </w:pPr>
+      <w:r>
+        <w:rPr>
+          <w:rStyle w:val="CdigoHTML"/>
+          <w:rFonts w:ascii="Arial" w:eastAsiaTheme="majorEastAsia" w:hAnsi="Arial" w:cs="Arial"/>
+          <w:sz w:val="24"/>
+          <w:szCs w:val="24"/>
+        </w:rPr>
+        <w:lastRenderedPageBreak/>
+        <w:t>npm run dev</w:t>
+      </w:r>
+    </w:p>
+    <w:p>
+      <w:pPr>
+        <w:pStyle w:val="NormalWeb"/>
+        <w:numPr>
+          <w:ilvl w:val="0"/>
+          <w:numId w:val="5"/>
+        </w:numPr>
+        <w:spacing w:line="276" w:lineRule="auto"/>
+        <w:rPr>
+          <w:rFonts w:ascii="Arial" w:hAnsi="Arial" w:cs="Arial"/>
+          <w:lang w:val="pt-BR"/>
+        </w:rPr>
+      </w:pPr>
+      <w:r>
+        <w:rPr>
+          <w:rFonts w:ascii="Arial" w:hAnsi="Arial" w:cs="Arial"/>
+          <w:lang w:val="pt-BR"/>
+        </w:rPr>
+        <w:t>Acesse o software</w:t>
+      </w:r>
+      <w:r>
+        <w:rPr>
+          <w:rFonts w:ascii="Arial" w:hAnsi="Arial" w:cs="Arial"/>
+          <w:lang w:val="pt-BR"/>
+        </w:rPr>
+        <w:t>:</w:t>
+      </w:r>
+    </w:p>
+    <w:p>
+      <w:pPr>
+        <w:pStyle w:val="NormalWeb"/>
+        <w:numPr>
+          <w:ilvl w:val="1"/>
+          <w:numId w:val="5"/>
+        </w:numPr>
+        <w:spacing w:line="276" w:lineRule="auto"/>
+        <w:rPr>
+          <w:rFonts w:ascii="Arial" w:hAnsi="Arial" w:cs="Arial"/>
+          <w:lang w:val="pt-BR"/>
+        </w:rPr>
+      </w:pPr>
+      <w:hyperlink r:id="rId5" w:tgtFrame="_blank" w:tooltip="http://localhost:5173/" w:history="1">
+        <w:r>
+          <w:rPr>
+            <w:rStyle w:val="Hyperlink"/>
+            <w:rFonts w:ascii="Arial" w:hAnsi="Arial" w:cs="Arial"/>
+          </w:rPr>
+          <w:t>http://localhost:5173/</w:t>
+        </w:r>
+      </w:hyperlink>
+    </w:p>
+    <w:p>
+      <w:pPr>
+        <w:pStyle w:val="Pr-formataoHTML"/>
+        <w:spacing w:line="276" w:lineRule="auto"/>
+        <w:rPr>
+          <w:rFonts w:ascii="Arial" w:hAnsi="Arial" w:cs="Arial"/>
+          <w:sz w:val="24"/>
+          <w:szCs w:val="24"/>
+          <w:lang w:val="pt-BR"/>
+        </w:rPr>
+      </w:pPr>
+      <w:r>
+        <w:rPr>
+          <w:rFonts w:ascii="Arial" w:hAnsi="Arial" w:cs="Arial"/>
+          <w:sz w:val="24"/>
+          <w:szCs w:val="24"/>
+          <w:lang w:val="pt-BR"/>
+        </w:rPr>
+        <w:tab/>
+      </w:r>
     </w:p>
     <w:p>
       <w:pPr>
@@ -996,7 +918,6 @@
           <w:szCs w:val="24"/>
         </w:rPr>
       </w:pPr>
-      <w:proofErr w:type="spellStart"/>
       <w:r>
         <w:rPr>
           <w:rFonts w:ascii="Arial" w:hAnsi="Arial" w:cs="Arial"/>
@@ -1007,7 +928,6 @@
         </w:rPr>
         <w:t>Uso</w:t>
       </w:r>
-      <w:proofErr w:type="spellEnd"/>
     </w:p>
     <w:p>
       <w:pPr>
@@ -1045,35 +965,7 @@
         <w:rPr>
           <w:rFonts w:ascii="Arial" w:hAnsi="Arial" w:cs="Arial"/>
         </w:rPr>
-        <w:t xml:space="preserve">http://127.0.0.1:8000/api/forecast/?city=São </w:t>
-      </w:r>
-      <w:proofErr w:type="spellStart"/>
-      <w:r>
-        <w:rPr>
-          <w:rFonts w:ascii="Arial" w:hAnsi="Arial" w:cs="Arial"/>
-        </w:rPr>
-        <w:t>Paulo&amp;country</w:t>
-      </w:r>
-      <w:proofErr w:type="spellEnd"/>
-      <w:r>
-        <w:rPr>
-          <w:rFonts w:ascii="Arial" w:hAnsi="Arial" w:cs="Arial"/>
-        </w:rPr>
-        <w:t>=</w:t>
-      </w:r>
-      <w:proofErr w:type="spellStart"/>
-      <w:r>
-        <w:rPr>
-          <w:rFonts w:ascii="Arial" w:hAnsi="Arial" w:cs="Arial"/>
-        </w:rPr>
-        <w:t>Brazil&amp;type</w:t>
-      </w:r>
-      <w:proofErr w:type="spellEnd"/>
-      <w:r>
-        <w:rPr>
-          <w:rFonts w:ascii="Arial" w:hAnsi="Arial" w:cs="Arial"/>
-        </w:rPr>
-        <w:t>=daily</w:t>
+        <w:t>http://127.0.0.1:8000/api/forecast/?city=São Paulo&amp;country=Brazil&amp;type=daily</w:t>
       </w:r>
     </w:p>
     <w:p>
@@ -1086,7 +978,6 @@
           <w:szCs w:val="24"/>
         </w:rPr>
       </w:pPr>
-      <w:proofErr w:type="spellStart"/>
       <w:r>
         <w:rPr>
           <w:rFonts w:ascii="Arial" w:hAnsi="Arial" w:cs="Arial"/>
@@ -1095,10 +986,8 @@
           <w:sz w:val="24"/>
           <w:szCs w:val="24"/>
         </w:rPr>
-        <w:lastRenderedPageBreak/>
         <w:t>Contribuição</w:t>
       </w:r>
-      <w:proofErr w:type="spellEnd"/>
     </w:p>
     <w:p>
       <w:pPr>
@@ -1120,27 +1009,7 @@
           <w:szCs w:val="24"/>
           <w:lang w:val="pt-BR"/>
         </w:rPr>
-        <w:t xml:space="preserve">Faça um </w:t>
-      </w:r>
-      <w:proofErr w:type="spellStart"/>
-      <w:r>
-        <w:rPr>
-          <w:rFonts w:ascii="Arial" w:hAnsi="Arial" w:cs="Arial"/>
-          <w:sz w:val="24"/>
-          <w:szCs w:val="24"/>
-          <w:lang w:val="pt-BR"/>
-        </w:rPr>
-        <w:t>fork</w:t>
-      </w:r>
-      <w:proofErr w:type="spellEnd"/>
-      <w:r>
-        <w:rPr>
-          <w:rFonts w:ascii="Arial" w:hAnsi="Arial" w:cs="Arial"/>
-          <w:sz w:val="24"/>
-          <w:szCs w:val="24"/>
-          <w:lang w:val="pt-BR"/>
-        </w:rPr>
-        <w:t xml:space="preserve"> do repositório.</w:t>
+        <w:t>Faça um fork do repositório.</w:t>
       </w:r>
     </w:p>
     <w:p>
@@ -1163,27 +1032,7 @@
           <w:szCs w:val="24"/>
           <w:lang w:val="pt-BR"/>
         </w:rPr>
-        <w:t xml:space="preserve">Crie uma </w:t>
-      </w:r>
-      <w:proofErr w:type="spellStart"/>
-      <w:r>
-        <w:rPr>
-          <w:rFonts w:ascii="Arial" w:hAnsi="Arial" w:cs="Arial"/>
-          <w:sz w:val="24"/>
-          <w:szCs w:val="24"/>
-          <w:lang w:val="pt-BR"/>
-        </w:rPr>
-        <w:t>branch</w:t>
-      </w:r>
-      <w:proofErr w:type="spellEnd"/>
-      <w:r>
-        <w:rPr>
-          <w:rFonts w:ascii="Arial" w:hAnsi="Arial" w:cs="Arial"/>
-          <w:sz w:val="24"/>
-          <w:szCs w:val="24"/>
-          <w:lang w:val="pt-BR"/>
-        </w:rPr>
-        <w:t xml:space="preserve"> para sua feature ou correção de bug.</w:t>
+        <w:t>Crie uma branch para sua feature ou correção de bug.</w:t>
       </w:r>
     </w:p>
     <w:p>
@@ -1206,47 +1055,7 @@
           <w:szCs w:val="24"/>
           <w:lang w:val="pt-BR"/>
         </w:rPr>
-        <w:t xml:space="preserve">Envie um </w:t>
-      </w:r>
-      <w:proofErr w:type="spellStart"/>
-      <w:r>
-        <w:rPr>
-          <w:rFonts w:ascii="Arial" w:hAnsi="Arial" w:cs="Arial"/>
-          <w:sz w:val="24"/>
-          <w:szCs w:val="24"/>
-          <w:lang w:val="pt-BR"/>
-        </w:rPr>
-        <w:t>Pull</w:t>
-      </w:r>
-      <w:proofErr w:type="spellEnd"/>
-      <w:r>
-        <w:rPr>
-          <w:rFonts w:ascii="Arial" w:hAnsi="Arial" w:cs="Arial"/>
-          <w:sz w:val="24"/>
-          <w:szCs w:val="24"/>
-          <w:lang w:val="pt-BR"/>
-        </w:rPr>
-        <w:t xml:space="preserve"> </w:t>
-      </w:r>
-      <w:proofErr w:type="spellStart"/>
-      <w:r>
-        <w:rPr>
-          <w:rFonts w:ascii="Arial" w:hAnsi="Arial" w:cs="Arial"/>
-          <w:sz w:val="24"/>
-          <w:szCs w:val="24"/>
-          <w:lang w:val="pt-BR"/>
-        </w:rPr>
-        <w:t>Request</w:t>
-      </w:r>
-      <w:proofErr w:type="spellEnd"/>
-      <w:r>
-        <w:rPr>
-          <w:rFonts w:ascii="Arial" w:hAnsi="Arial" w:cs="Arial"/>
-          <w:sz w:val="24"/>
-          <w:szCs w:val="24"/>
-          <w:lang w:val="pt-BR"/>
-        </w:rPr>
-        <w:t xml:space="preserve"> para análise.</w:t>
+        <w:t>Envie um Pull Request para análise.</w:t>
       </w:r>
     </w:p>
     <w:p>
@@ -1269,48 +1078,6 @@
           <w:szCs w:val="24"/>
           <w:lang w:val="pt-BR"/>
         </w:rPr>
-        <w:t>Licença</w:t>
-      </w:r>
-    </w:p>
-    <w:p>
-      <w:pPr>
-        <w:rPr>
-          <w:rFonts w:ascii="Arial" w:hAnsi="Arial" w:cs="Arial"/>
-          <w:sz w:val="24"/>
-          <w:szCs w:val="24"/>
-          <w:lang w:val="pt-BR"/>
-        </w:rPr>
-      </w:pPr>
-      <w:r>
-        <w:rPr>
-          <w:rFonts w:ascii="Arial" w:hAnsi="Arial" w:cs="Arial"/>
-          <w:sz w:val="24"/>
-          <w:szCs w:val="24"/>
-          <w:lang w:val="pt-BR"/>
-        </w:rPr>
-        <w:t>(Especificar a licença do projeto, se aplicável)</w:t>
-      </w:r>
-    </w:p>
-    <w:p>
-      <w:pPr>
-        <w:rPr>
-          <w:rFonts w:ascii="Arial" w:hAnsi="Arial" w:cs="Arial"/>
-          <w:b/>
-          <w:bCs/>
-          <w:sz w:val="24"/>
-          <w:szCs w:val="24"/>
-          <w:lang w:val="pt-BR"/>
-        </w:rPr>
-      </w:pPr>
-      <w:r>
-        <w:rPr>
-          <w:rFonts w:ascii="Arial" w:hAnsi="Arial" w:cs="Arial"/>
-          <w:b/>
-          <w:bCs/>
-          <w:sz w:val="24"/>
-          <w:szCs w:val="24"/>
-          <w:lang w:val="pt-BR"/>
-        </w:rPr>
         <w:t>Contato</w:t>
       </w:r>
     </w:p>
@@ -1330,27 +1097,7 @@
           <w:szCs w:val="24"/>
           <w:lang w:val="pt-BR"/>
         </w:rPr>
-        <w:t xml:space="preserve">Caso tenha dúvidas ou sugestões, entre em contato pelo GitHub </w:t>
-      </w:r>
-      <w:proofErr w:type="spellStart"/>
-      <w:r>
-        <w:rPr>
-          <w:rFonts w:ascii="Arial" w:hAnsi="Arial" w:cs="Arial"/>
-          <w:sz w:val="24"/>
-          <w:szCs w:val="24"/>
-          <w:lang w:val="pt-BR"/>
-        </w:rPr>
-        <w:t>Issues</w:t>
-      </w:r>
-      <w:proofErr w:type="spellEnd"/>
-      <w:r>
-        <w:rPr>
-          <w:rFonts w:ascii="Arial" w:hAnsi="Arial" w:cs="Arial"/>
-          <w:sz w:val="24"/>
-          <w:szCs w:val="24"/>
-          <w:lang w:val="pt-BR"/>
-        </w:rPr>
-        <w:t>.</w:t>
+        <w:t>Caso tenha dúvidas ou sugestões, entre em contato pelo GitHub Issues.</w:t>
       </w:r>
     </w:p>
     <w:p>
@@ -3085,7 +2832,6 @@
     <w:basedOn w:val="Normal"/>
     <w:link w:val="Pr-formataoHTMLChar"/>
     <w:uiPriority w:val="99"/>
-    <w:semiHidden/>
     <w:unhideWhenUsed/>
     <w:rsid w:val="007A602D"/>
     <w:pPr>
@@ -3122,7 +2868,6 @@
     <w:basedOn w:val="Fontepargpadro"/>
     <w:link w:val="Pr-formataoHTML"/>
     <w:uiPriority w:val="99"/>
-    <w:semiHidden/>
     <w:rsid w:val="007A602D"/>
     <w:rPr>
       <w:rFonts w:ascii="Courier New" w:eastAsia="Times New Roman" w:hAnsi="Courier New" w:cs="Courier New"/>
@@ -3143,6 +2888,29 @@
       <w:rFonts w:ascii="Courier New" w:eastAsia="Times New Roman" w:hAnsi="Courier New" w:cs="Courier New"/>
       <w:sz w:val="20"/>
       <w:szCs w:val="20"/>
+    </w:rPr>
+  </w:style>
+  <w:style w:type="character" w:styleId="Hyperlink">
+    <w:name w:val="Hyperlink"/>
+    <w:basedOn w:val="Fontepargpadro"/>
+    <w:uiPriority w:val="99"/>
+    <w:unhideWhenUsed/>
+    <w:rsid w:val="003D7165"/>
+    <w:rPr>
+      <w:color w:val="467886" w:themeColor="hyperlink"/>
+      <w:u w:val="single"/>
+    </w:rPr>
+  </w:style>
+  <w:style w:type="character" w:styleId="MenoPendente">
+    <w:name w:val="Unresolved Mention"/>
+    <w:basedOn w:val="Fontepargpadro"/>
+    <w:uiPriority w:val="99"/>
+    <w:semiHidden/>
+    <w:unhideWhenUsed/>
+    <w:rsid w:val="003D7165"/>
+    <w:rPr>
+      <w:color w:val="605E5C"/>
+      <w:shd w:val="clear" w:color="auto" w:fill="E1DFDD"/>
     </w:rPr>
   </w:style>
 </w:styles>

</xml_diff>

<commit_message>
🔁 :docs: Atualizado a documentação
</commit_message>
<xml_diff>
--- a/documentos/Doc-WeatherForecastAPI.docx
+++ b/documentos/Doc-WeatherForecastAPI.docx
@@ -13,6 +13,7 @@
           <w:lang w:val="pt-BR"/>
         </w:rPr>
       </w:pPr>
+      <w:proofErr w:type="spellStart"/>
       <w:r>
         <w:rPr>
           <w:rFonts w:ascii="Arial" w:hAnsi="Arial" w:cs="Arial"/>
@@ -24,6 +25,7 @@
         </w:rPr>
         <w:t>WeatherForecastAPI</w:t>
       </w:r>
+      <w:proofErr w:type="spellEnd"/>
     </w:p>
     <w:p>
       <w:pPr>
@@ -57,14 +59,25 @@
           <w:lang w:val="pt-BR"/>
         </w:rPr>
       </w:pPr>
-      <w:r>
-        <w:rPr>
-          <w:rFonts w:ascii="Arial" w:hAnsi="Arial" w:cs="Arial"/>
-          <w:sz w:val="24"/>
-          <w:szCs w:val="24"/>
-          <w:lang w:val="pt-BR"/>
-        </w:rPr>
-        <w:t>WeatherForecastAPI é uma API projetada para fornecer previsões meteorológicas com base em localização. Ela permite que usuários consultem dados climáticos de forma eficiente e estruturada.</w:t>
+      <w:proofErr w:type="spellStart"/>
+      <w:r>
+        <w:rPr>
+          <w:rFonts w:ascii="Arial" w:hAnsi="Arial" w:cs="Arial"/>
+          <w:sz w:val="24"/>
+          <w:szCs w:val="24"/>
+          <w:lang w:val="pt-BR"/>
+        </w:rPr>
+        <w:t>WeatherForecastAPI</w:t>
+      </w:r>
+      <w:proofErr w:type="spellEnd"/>
+      <w:r>
+        <w:rPr>
+          <w:rFonts w:ascii="Arial" w:hAnsi="Arial" w:cs="Arial"/>
+          <w:sz w:val="24"/>
+          <w:szCs w:val="24"/>
+          <w:lang w:val="pt-BR"/>
+        </w:rPr>
+        <w:t xml:space="preserve"> é uma API projetada para fornecer previsões meteorológicas com base em localização. Ela permite que usuários consultem dados climáticos de forma eficiente e estruturada.</w:t>
       </w:r>
     </w:p>
     <w:p>
@@ -77,6 +90,7 @@
           <w:szCs w:val="24"/>
         </w:rPr>
       </w:pPr>
+      <w:proofErr w:type="spellStart"/>
       <w:r>
         <w:rPr>
           <w:rFonts w:ascii="Arial" w:hAnsi="Arial" w:cs="Arial"/>
@@ -87,6 +101,7 @@
         </w:rPr>
         <w:t>Funcionalidades</w:t>
       </w:r>
+      <w:proofErr w:type="spellEnd"/>
     </w:p>
     <w:p>
       <w:pPr>
@@ -190,6 +205,7 @@
           <w:szCs w:val="24"/>
         </w:rPr>
       </w:pPr>
+      <w:proofErr w:type="spellStart"/>
       <w:r>
         <w:rPr>
           <w:rFonts w:ascii="Arial" w:hAnsi="Arial" w:cs="Arial"/>
@@ -198,8 +214,31 @@
           <w:sz w:val="24"/>
           <w:szCs w:val="24"/>
         </w:rPr>
-        <w:t>Tecnologias Utilizadas</w:t>
-      </w:r>
+        <w:t>Tecnologias</w:t>
+      </w:r>
+      <w:proofErr w:type="spellEnd"/>
+      <w:r>
+        <w:rPr>
+          <w:rFonts w:ascii="Arial" w:hAnsi="Arial" w:cs="Arial"/>
+          <w:b/>
+          <w:bCs/>
+          <w:sz w:val="24"/>
+          <w:szCs w:val="24"/>
+        </w:rPr>
+        <w:t xml:space="preserve"> </w:t>
+      </w:r>
+      <w:proofErr w:type="spellStart"/>
+      <w:r>
+        <w:rPr>
+          <w:rFonts w:ascii="Arial" w:hAnsi="Arial" w:cs="Arial"/>
+          <w:b/>
+          <w:bCs/>
+          <w:sz w:val="24"/>
+          <w:szCs w:val="24"/>
+        </w:rPr>
+        <w:t>Utilizadas</w:t>
+      </w:r>
+      <w:proofErr w:type="spellEnd"/>
     </w:p>
     <w:p>
       <w:pPr>
@@ -213,6 +252,7 @@
           <w:szCs w:val="24"/>
         </w:rPr>
       </w:pPr>
+      <w:proofErr w:type="spellStart"/>
       <w:r>
         <w:rPr>
           <w:rFonts w:ascii="Arial" w:hAnsi="Arial" w:cs="Arial"/>
@@ -221,7 +261,18 @@
           <w:sz w:val="24"/>
           <w:szCs w:val="24"/>
         </w:rPr>
-        <w:t>Linguagem:</w:t>
+        <w:t>Linguagem</w:t>
+      </w:r>
+      <w:proofErr w:type="spellEnd"/>
+      <w:r>
+        <w:rPr>
+          <w:rFonts w:ascii="Arial" w:hAnsi="Arial" w:cs="Arial"/>
+          <w:b/>
+          <w:bCs/>
+          <w:sz w:val="24"/>
+          <w:szCs w:val="24"/>
+        </w:rPr>
+        <w:t>:</w:t>
       </w:r>
       <w:r>
         <w:rPr>
@@ -294,8 +345,19 @@
           <w:szCs w:val="24"/>
           <w:lang w:val="pt-BR"/>
         </w:rPr>
-        <w:t xml:space="preserve"> Open-meteo e Nominatim</w:t>
-      </w:r>
+        <w:t xml:space="preserve"> Open-meteo e </w:t>
+      </w:r>
+      <w:proofErr w:type="spellStart"/>
+      <w:r>
+        <w:rPr>
+          <w:rFonts w:ascii="Arial" w:hAnsi="Arial" w:cs="Arial"/>
+          <w:sz w:val="24"/>
+          <w:szCs w:val="24"/>
+          <w:lang w:val="pt-BR"/>
+        </w:rPr>
+        <w:t>Nominatim</w:t>
+      </w:r>
+      <w:proofErr w:type="spellEnd"/>
     </w:p>
     <w:p>
       <w:pPr>
@@ -308,6 +370,7 @@
           <w:szCs w:val="24"/>
         </w:rPr>
       </w:pPr>
+      <w:proofErr w:type="spellStart"/>
       <w:r>
         <w:rPr>
           <w:rFonts w:ascii="Arial" w:hAnsi="Arial" w:cs="Arial"/>
@@ -318,6 +381,7 @@
         </w:rPr>
         <w:t>Instalação</w:t>
       </w:r>
+      <w:proofErr w:type="spellEnd"/>
     </w:p>
     <w:p>
       <w:pPr>
@@ -338,7 +402,65 @@
           <w:sz w:val="24"/>
           <w:szCs w:val="24"/>
         </w:rPr>
-        <w:t xml:space="preserve">Clone este repositório: </w:t>
+        <w:t xml:space="preserve">Clone </w:t>
+      </w:r>
+      <w:proofErr w:type="spellStart"/>
+      <w:r>
+        <w:rPr>
+          <w:rFonts w:ascii="Arial" w:hAnsi="Arial" w:cs="Arial"/>
+          <w:sz w:val="24"/>
+          <w:szCs w:val="24"/>
+        </w:rPr>
+        <w:t>este</w:t>
+      </w:r>
+      <w:proofErr w:type="spellEnd"/>
+      <w:r>
+        <w:rPr>
+          <w:rFonts w:ascii="Arial" w:hAnsi="Arial" w:cs="Arial"/>
+          <w:sz w:val="24"/>
+          <w:szCs w:val="24"/>
+        </w:rPr>
+        <w:t xml:space="preserve"> </w:t>
+      </w:r>
+      <w:proofErr w:type="spellStart"/>
+      <w:r>
+        <w:rPr>
+          <w:rFonts w:ascii="Arial" w:hAnsi="Arial" w:cs="Arial"/>
+          <w:sz w:val="24"/>
+          <w:szCs w:val="24"/>
+        </w:rPr>
+        <w:t>repositório</w:t>
+      </w:r>
+      <w:proofErr w:type="spellEnd"/>
+      <w:r>
+        <w:rPr>
+          <w:rFonts w:ascii="Arial" w:hAnsi="Arial" w:cs="Arial"/>
+          <w:sz w:val="24"/>
+          <w:szCs w:val="24"/>
+        </w:rPr>
+        <w:t xml:space="preserve">: </w:t>
+      </w:r>
+    </w:p>
+    <w:p>
+      <w:pPr>
+        <w:numPr>
+          <w:ilvl w:val="1"/>
+          <w:numId w:val="5"/>
+        </w:numPr>
+        <w:spacing w:line="276" w:lineRule="auto"/>
+        <w:rPr>
+          <w:rFonts w:ascii="Arial" w:hAnsi="Arial" w:cs="Arial"/>
+          <w:sz w:val="24"/>
+          <w:szCs w:val="24"/>
+        </w:rPr>
+      </w:pPr>
+      <w:r>
+        <w:rPr>
+          <w:rFonts w:ascii="Arial" w:hAnsi="Arial" w:cs="Arial"/>
+          <w:sz w:val="24"/>
+          <w:szCs w:val="24"/>
+        </w:rPr>
+        <w:t>git clone https://github.com/BlackPearlBP/WeatherForecastAPI.git</w:t>
       </w:r>
     </w:p>
     <w:p>
@@ -352,28 +474,6 @@
           <w:rFonts w:ascii="Arial" w:hAnsi="Arial" w:cs="Arial"/>
           <w:sz w:val="24"/>
           <w:szCs w:val="24"/>
-        </w:rPr>
-      </w:pPr>
-      <w:r>
-        <w:rPr>
-          <w:rFonts w:ascii="Arial" w:hAnsi="Arial" w:cs="Arial"/>
-          <w:sz w:val="24"/>
-          <w:szCs w:val="24"/>
-        </w:rPr>
-        <w:t>git clone https://github.com/BlackPearlBP/WeatherForecastAPI.git</w:t>
-      </w:r>
-    </w:p>
-    <w:p>
-      <w:pPr>
-        <w:numPr>
-          <w:ilvl w:val="0"/>
-          <w:numId w:val="5"/>
-        </w:numPr>
-        <w:spacing w:line="276" w:lineRule="auto"/>
-        <w:rPr>
-          <w:rFonts w:ascii="Arial" w:hAnsi="Arial" w:cs="Arial"/>
-          <w:sz w:val="24"/>
-          <w:szCs w:val="24"/>
           <w:lang w:val="pt-BR"/>
         </w:rPr>
       </w:pPr>
@@ -406,7 +506,25 @@
           <w:sz w:val="24"/>
           <w:szCs w:val="24"/>
         </w:rPr>
-        <w:t>cd WeatherForecastAPI.</w:t>
+        <w:t xml:space="preserve">cd </w:t>
+      </w:r>
+      <w:proofErr w:type="spellStart"/>
+      <w:r>
+        <w:rPr>
+          <w:rFonts w:ascii="Arial" w:hAnsi="Arial" w:cs="Arial"/>
+          <w:sz w:val="24"/>
+          <w:szCs w:val="24"/>
+        </w:rPr>
+        <w:t>WeatherForecastAPI</w:t>
+      </w:r>
+      <w:proofErr w:type="spellEnd"/>
+      <w:r>
+        <w:rPr>
+          <w:rFonts w:ascii="Arial" w:hAnsi="Arial" w:cs="Arial"/>
+          <w:sz w:val="24"/>
+          <w:szCs w:val="24"/>
+        </w:rPr>
+        <w:t>.</w:t>
       </w:r>
     </w:p>
     <w:p>
@@ -463,7 +581,7 @@
           <w:tab w:val="left" w:pos="13740"/>
           <w:tab w:val="left" w:pos="14656"/>
         </w:tabs>
-        <w:spacing w:after="0" w:line="276" w:lineRule="auto"/>
+        <w:spacing w:after="0" w:line="360" w:lineRule="auto"/>
         <w:rPr>
           <w:rFonts w:ascii="Arial" w:eastAsia="Times New Roman" w:hAnsi="Arial" w:cs="Arial"/>
           <w:kern w:val="0"/>
@@ -480,16 +598,45 @@
           <w:szCs w:val="24"/>
           <w14:ligatures w14:val="none"/>
         </w:rPr>
-        <w:t>python -m venv venv</w:t>
-      </w:r>
-    </w:p>
-    <w:p>
-      <w:pPr>
-        <w:pStyle w:val="PargrafodaLista"/>
-        <w:numPr>
-          <w:ilvl w:val="1"/>
-          <w:numId w:val="5"/>
-        </w:numPr>
+        <w:t xml:space="preserve">python -m </w:t>
+      </w:r>
+      <w:proofErr w:type="spellStart"/>
+      <w:r>
+        <w:rPr>
+          <w:rFonts w:ascii="Arial" w:eastAsia="Times New Roman" w:hAnsi="Arial" w:cs="Arial"/>
+          <w:kern w:val="0"/>
+          <w:sz w:val="24"/>
+          <w:szCs w:val="24"/>
+          <w14:ligatures w14:val="none"/>
+        </w:rPr>
+        <w:t>venv</w:t>
+      </w:r>
+      <w:proofErr w:type="spellEnd"/>
+      <w:r>
+        <w:rPr>
+          <w:rFonts w:ascii="Arial" w:eastAsia="Times New Roman" w:hAnsi="Arial" w:cs="Arial"/>
+          <w:kern w:val="0"/>
+          <w:sz w:val="24"/>
+          <w:szCs w:val="24"/>
+          <w14:ligatures w14:val="none"/>
+        </w:rPr>
+        <w:t xml:space="preserve"> </w:t>
+      </w:r>
+      <w:proofErr w:type="spellStart"/>
+      <w:r>
+        <w:rPr>
+          <w:rFonts w:ascii="Arial" w:eastAsia="Times New Roman" w:hAnsi="Arial" w:cs="Arial"/>
+          <w:kern w:val="0"/>
+          <w:sz w:val="24"/>
+          <w:szCs w:val="24"/>
+          <w14:ligatures w14:val="none"/>
+        </w:rPr>
+        <w:t>venv</w:t>
+      </w:r>
+      <w:proofErr w:type="spellEnd"/>
+    </w:p>
+    <w:p>
+      <w:pPr>
         <w:tabs>
           <w:tab w:val="left" w:pos="916"/>
           <w:tab w:val="left" w:pos="1832"/>
@@ -525,7 +672,61 @@
           <w:szCs w:val="24"/>
           <w14:ligatures w14:val="none"/>
         </w:rPr>
-        <w:t>source venv/bin/activate  # Linux/macOS</w:t>
+        <w:tab/>
+      </w:r>
+      <w:r>
+        <w:rPr>
+          <w:rFonts w:ascii="Arial" w:eastAsia="Times New Roman" w:hAnsi="Arial" w:cs="Arial"/>
+          <w:kern w:val="0"/>
+          <w:sz w:val="24"/>
+          <w:szCs w:val="24"/>
+          <w14:ligatures w14:val="none"/>
+        </w:rPr>
+        <w:t xml:space="preserve">Para </w:t>
+      </w:r>
+      <w:proofErr w:type="spellStart"/>
+      <w:r>
+        <w:rPr>
+          <w:rFonts w:ascii="Arial" w:eastAsia="Times New Roman" w:hAnsi="Arial" w:cs="Arial"/>
+          <w:kern w:val="0"/>
+          <w:sz w:val="24"/>
+          <w:szCs w:val="24"/>
+          <w14:ligatures w14:val="none"/>
+        </w:rPr>
+        <w:t>ativar</w:t>
+      </w:r>
+      <w:proofErr w:type="spellEnd"/>
+      <w:r>
+        <w:rPr>
+          <w:rFonts w:ascii="Arial" w:eastAsia="Times New Roman" w:hAnsi="Arial" w:cs="Arial"/>
+          <w:kern w:val="0"/>
+          <w:sz w:val="24"/>
+          <w:szCs w:val="24"/>
+          <w14:ligatures w14:val="none"/>
+        </w:rPr>
+        <w:t xml:space="preserve"> o </w:t>
+      </w:r>
+      <w:proofErr w:type="spellStart"/>
+      <w:r>
+        <w:rPr>
+          <w:rFonts w:ascii="Arial" w:eastAsia="Times New Roman" w:hAnsi="Arial" w:cs="Arial"/>
+          <w:kern w:val="0"/>
+          <w:sz w:val="24"/>
+          <w:szCs w:val="24"/>
+          <w14:ligatures w14:val="none"/>
+        </w:rPr>
+        <w:t>ambiente</w:t>
+      </w:r>
+      <w:proofErr w:type="spellEnd"/>
+      <w:r>
+        <w:rPr>
+          <w:rFonts w:ascii="Arial" w:eastAsia="Times New Roman" w:hAnsi="Arial" w:cs="Arial"/>
+          <w:kern w:val="0"/>
+          <w:sz w:val="24"/>
+          <w:szCs w:val="24"/>
+          <w14:ligatures w14:val="none"/>
+        </w:rPr>
+        <w:t xml:space="preserve"> no Linux:</w:t>
       </w:r>
     </w:p>
     <w:p>
@@ -553,7 +754,7 @@
           <w:tab w:val="left" w:pos="13740"/>
           <w:tab w:val="left" w:pos="14656"/>
         </w:tabs>
-        <w:spacing w:after="0" w:line="276" w:lineRule="auto"/>
+        <w:spacing w:after="0" w:line="360" w:lineRule="auto"/>
         <w:rPr>
           <w:rFonts w:ascii="Arial" w:eastAsia="Times New Roman" w:hAnsi="Arial" w:cs="Arial"/>
           <w:kern w:val="0"/>
@@ -570,7 +771,203 @@
           <w:szCs w:val="24"/>
           <w14:ligatures w14:val="none"/>
         </w:rPr>
-        <w:t>venv\Scripts\activate  # Windows</w:t>
+        <w:t xml:space="preserve">source </w:t>
+      </w:r>
+      <w:proofErr w:type="spellStart"/>
+      <w:r>
+        <w:rPr>
+          <w:rFonts w:ascii="Arial" w:eastAsia="Times New Roman" w:hAnsi="Arial" w:cs="Arial"/>
+          <w:kern w:val="0"/>
+          <w:sz w:val="24"/>
+          <w:szCs w:val="24"/>
+          <w14:ligatures w14:val="none"/>
+        </w:rPr>
+        <w:t>venv</w:t>
+      </w:r>
+      <w:proofErr w:type="spellEnd"/>
+      <w:r>
+        <w:rPr>
+          <w:rFonts w:ascii="Arial" w:eastAsia="Times New Roman" w:hAnsi="Arial" w:cs="Arial"/>
+          <w:kern w:val="0"/>
+          <w:sz w:val="24"/>
+          <w:szCs w:val="24"/>
+          <w14:ligatures w14:val="none"/>
+        </w:rPr>
+        <w:t>/bin/activate</w:t>
+      </w:r>
+    </w:p>
+    <w:p>
+      <w:pPr>
+        <w:tabs>
+          <w:tab w:val="left" w:pos="916"/>
+          <w:tab w:val="left" w:pos="1832"/>
+          <w:tab w:val="left" w:pos="2748"/>
+          <w:tab w:val="left" w:pos="3664"/>
+          <w:tab w:val="left" w:pos="4580"/>
+          <w:tab w:val="left" w:pos="5496"/>
+          <w:tab w:val="left" w:pos="6412"/>
+          <w:tab w:val="left" w:pos="7328"/>
+          <w:tab w:val="left" w:pos="8244"/>
+          <w:tab w:val="left" w:pos="9160"/>
+          <w:tab w:val="left" w:pos="10076"/>
+          <w:tab w:val="left" w:pos="10992"/>
+          <w:tab w:val="left" w:pos="11908"/>
+          <w:tab w:val="left" w:pos="12824"/>
+          <w:tab w:val="left" w:pos="13740"/>
+          <w:tab w:val="left" w:pos="14656"/>
+        </w:tabs>
+        <w:spacing w:after="0" w:line="276" w:lineRule="auto"/>
+        <w:rPr>
+          <w:rFonts w:ascii="Arial" w:eastAsia="Times New Roman" w:hAnsi="Arial" w:cs="Arial"/>
+          <w:kern w:val="0"/>
+          <w:sz w:val="24"/>
+          <w:szCs w:val="24"/>
+          <w14:ligatures w14:val="none"/>
+        </w:rPr>
+      </w:pPr>
+      <w:r>
+        <w:rPr>
+          <w:rFonts w:ascii="Arial" w:eastAsia="Times New Roman" w:hAnsi="Arial" w:cs="Arial"/>
+          <w:kern w:val="0"/>
+          <w:sz w:val="24"/>
+          <w:szCs w:val="24"/>
+          <w14:ligatures w14:val="none"/>
+        </w:rPr>
+        <w:tab/>
+        <w:t xml:space="preserve">Para </w:t>
+      </w:r>
+      <w:proofErr w:type="spellStart"/>
+      <w:r>
+        <w:rPr>
+          <w:rFonts w:ascii="Arial" w:eastAsia="Times New Roman" w:hAnsi="Arial" w:cs="Arial"/>
+          <w:kern w:val="0"/>
+          <w:sz w:val="24"/>
+          <w:szCs w:val="24"/>
+          <w14:ligatures w14:val="none"/>
+        </w:rPr>
+        <w:t>ativar</w:t>
+      </w:r>
+      <w:proofErr w:type="spellEnd"/>
+      <w:r>
+        <w:rPr>
+          <w:rFonts w:ascii="Arial" w:eastAsia="Times New Roman" w:hAnsi="Arial" w:cs="Arial"/>
+          <w:kern w:val="0"/>
+          <w:sz w:val="24"/>
+          <w:szCs w:val="24"/>
+          <w14:ligatures w14:val="none"/>
+        </w:rPr>
+        <w:t xml:space="preserve"> o </w:t>
+      </w:r>
+      <w:proofErr w:type="spellStart"/>
+      <w:r>
+        <w:rPr>
+          <w:rFonts w:ascii="Arial" w:eastAsia="Times New Roman" w:hAnsi="Arial" w:cs="Arial"/>
+          <w:kern w:val="0"/>
+          <w:sz w:val="24"/>
+          <w:szCs w:val="24"/>
+          <w14:ligatures w14:val="none"/>
+        </w:rPr>
+        <w:t>ambiente</w:t>
+      </w:r>
+      <w:proofErr w:type="spellEnd"/>
+      <w:r>
+        <w:rPr>
+          <w:rFonts w:ascii="Arial" w:eastAsia="Times New Roman" w:hAnsi="Arial" w:cs="Arial"/>
+          <w:kern w:val="0"/>
+          <w:sz w:val="24"/>
+          <w:szCs w:val="24"/>
+          <w14:ligatures w14:val="none"/>
+        </w:rPr>
+        <w:t xml:space="preserve"> </w:t>
+      </w:r>
+      <w:proofErr w:type="spellStart"/>
+      <w:r>
+        <w:rPr>
+          <w:rFonts w:ascii="Arial" w:eastAsia="Times New Roman" w:hAnsi="Arial" w:cs="Arial"/>
+          <w:kern w:val="0"/>
+          <w:sz w:val="24"/>
+          <w:szCs w:val="24"/>
+          <w14:ligatures w14:val="none"/>
+        </w:rPr>
+        <w:t>em</w:t>
+      </w:r>
+      <w:proofErr w:type="spellEnd"/>
+      <w:r>
+        <w:rPr>
+          <w:rFonts w:ascii="Arial" w:eastAsia="Times New Roman" w:hAnsi="Arial" w:cs="Arial"/>
+          <w:kern w:val="0"/>
+          <w:sz w:val="24"/>
+          <w:szCs w:val="24"/>
+          <w14:ligatures w14:val="none"/>
+        </w:rPr>
+        <w:t xml:space="preserve"> Windows: </w:t>
+      </w:r>
+      <w:r>
+        <w:rPr>
+          <w:rFonts w:ascii="Arial" w:eastAsia="Times New Roman" w:hAnsi="Arial" w:cs="Arial"/>
+          <w:kern w:val="0"/>
+          <w:sz w:val="24"/>
+          <w:szCs w:val="24"/>
+          <w14:ligatures w14:val="none"/>
+        </w:rPr>
+        <w:t xml:space="preserve"> </w:t>
+      </w:r>
+    </w:p>
+    <w:p>
+      <w:pPr>
+        <w:pStyle w:val="PargrafodaLista"/>
+        <w:numPr>
+          <w:ilvl w:val="1"/>
+          <w:numId w:val="5"/>
+        </w:numPr>
+        <w:tabs>
+          <w:tab w:val="left" w:pos="916"/>
+          <w:tab w:val="left" w:pos="1832"/>
+          <w:tab w:val="left" w:pos="2748"/>
+          <w:tab w:val="left" w:pos="3664"/>
+          <w:tab w:val="left" w:pos="4580"/>
+          <w:tab w:val="left" w:pos="5496"/>
+          <w:tab w:val="left" w:pos="6412"/>
+          <w:tab w:val="left" w:pos="7328"/>
+          <w:tab w:val="left" w:pos="8244"/>
+          <w:tab w:val="left" w:pos="9160"/>
+          <w:tab w:val="left" w:pos="10076"/>
+          <w:tab w:val="left" w:pos="10992"/>
+          <w:tab w:val="left" w:pos="11908"/>
+          <w:tab w:val="left" w:pos="12824"/>
+          <w:tab w:val="left" w:pos="13740"/>
+          <w:tab w:val="left" w:pos="14656"/>
+        </w:tabs>
+        <w:spacing w:after="0" w:line="360" w:lineRule="auto"/>
+        <w:rPr>
+          <w:rFonts w:ascii="Arial" w:eastAsia="Times New Roman" w:hAnsi="Arial" w:cs="Arial"/>
+          <w:kern w:val="0"/>
+          <w:sz w:val="24"/>
+          <w:szCs w:val="24"/>
+          <w14:ligatures w14:val="none"/>
+        </w:rPr>
+      </w:pPr>
+      <w:proofErr w:type="spellStart"/>
+      <w:r>
+        <w:rPr>
+          <w:rFonts w:ascii="Arial" w:eastAsia="Times New Roman" w:hAnsi="Arial" w:cs="Arial"/>
+          <w:kern w:val="0"/>
+          <w:sz w:val="24"/>
+          <w:szCs w:val="24"/>
+          <w14:ligatures w14:val="none"/>
+        </w:rPr>
+        <w:t>venv</w:t>
+      </w:r>
+      <w:proofErr w:type="spellEnd"/>
+      <w:r>
+        <w:rPr>
+          <w:rFonts w:ascii="Arial" w:eastAsia="Times New Roman" w:hAnsi="Arial" w:cs="Arial"/>
+          <w:kern w:val="0"/>
+          <w:sz w:val="24"/>
+          <w:szCs w:val="24"/>
+          <w14:ligatures w14:val="none"/>
+        </w:rPr>
+        <w:t xml:space="preserve">\Scripts\activate </w:t>
       </w:r>
     </w:p>
     <w:p>
@@ -593,6 +990,7 @@
         </w:rPr>
         <w:t xml:space="preserve">Instale as dependências do </w:t>
       </w:r>
+      <w:proofErr w:type="spellStart"/>
       <w:r>
         <w:rPr>
           <w:rFonts w:ascii="Arial" w:hAnsi="Arial" w:cs="Arial"/>
@@ -600,6 +998,7 @@
         </w:rPr>
         <w:t>backend</w:t>
       </w:r>
+      <w:proofErr w:type="spellEnd"/>
       <w:r>
         <w:rPr>
           <w:rFonts w:ascii="Arial" w:hAnsi="Arial" w:cs="Arial"/>
@@ -720,8 +1119,19 @@
           <w:sz w:val="24"/>
           <w:szCs w:val="24"/>
         </w:rPr>
-        <w:t>python manage.py runserver</w:t>
-      </w:r>
+        <w:t xml:space="preserve">python manage.py </w:t>
+      </w:r>
+      <w:proofErr w:type="spellStart"/>
+      <w:r>
+        <w:rPr>
+          <w:rStyle w:val="CdigoHTML"/>
+          <w:rFonts w:ascii="Arial" w:eastAsiaTheme="majorEastAsia" w:hAnsi="Arial" w:cs="Arial"/>
+          <w:sz w:val="24"/>
+          <w:szCs w:val="24"/>
+        </w:rPr>
+        <w:t>runserver</w:t>
+      </w:r>
+      <w:proofErr w:type="spellEnd"/>
     </w:p>
     <w:p>
       <w:pPr>
@@ -741,8 +1151,10 @@
           <w:rFonts w:ascii="Arial" w:hAnsi="Arial" w:cs="Arial"/>
           <w:lang w:val="pt-BR"/>
         </w:rPr>
+        <w:lastRenderedPageBreak/>
         <w:t xml:space="preserve">Instale as dependências do </w:t>
       </w:r>
+      <w:proofErr w:type="spellStart"/>
       <w:r>
         <w:rPr>
           <w:rFonts w:ascii="Arial" w:hAnsi="Arial" w:cs="Arial"/>
@@ -750,6 +1162,7 @@
         </w:rPr>
         <w:t>frontend</w:t>
       </w:r>
+      <w:proofErr w:type="spellEnd"/>
       <w:r>
         <w:rPr>
           <w:rFonts w:ascii="Arial" w:hAnsi="Arial" w:cs="Arial"/>
@@ -771,13 +1184,23 @@
           <w:lang w:val="pt-BR"/>
         </w:rPr>
       </w:pPr>
-      <w:r>
-        <w:rPr>
-          <w:rFonts w:ascii="Arial" w:hAnsi="Arial" w:cs="Arial"/>
-          <w:lang w:val="pt-BR"/>
-        </w:rPr>
-        <w:t xml:space="preserve">cd </w:t>
-      </w:r>
+      <w:proofErr w:type="spellStart"/>
+      <w:r>
+        <w:rPr>
+          <w:rFonts w:ascii="Arial" w:hAnsi="Arial" w:cs="Arial"/>
+          <w:lang w:val="pt-BR"/>
+        </w:rPr>
+        <w:t>cd</w:t>
+      </w:r>
+      <w:proofErr w:type="spellEnd"/>
+      <w:r>
+        <w:rPr>
+          <w:rFonts w:ascii="Arial" w:hAnsi="Arial" w:cs="Arial"/>
+          <w:lang w:val="pt-BR"/>
+        </w:rPr>
+        <w:t xml:space="preserve"> </w:t>
+      </w:r>
+      <w:proofErr w:type="spellStart"/>
       <w:r>
         <w:rPr>
           <w:rFonts w:ascii="Arial" w:hAnsi="Arial" w:cs="Arial"/>
@@ -785,6 +1208,7 @@
         </w:rPr>
         <w:t>frontend</w:t>
       </w:r>
+      <w:proofErr w:type="spellEnd"/>
     </w:p>
     <w:p>
       <w:pPr>
@@ -801,6 +1225,7 @@
           <w:szCs w:val="24"/>
         </w:rPr>
       </w:pPr>
+      <w:proofErr w:type="spellStart"/>
       <w:r>
         <w:rPr>
           <w:rStyle w:val="CdigoHTML"/>
@@ -808,7 +1233,17 @@
           <w:sz w:val="24"/>
           <w:szCs w:val="24"/>
         </w:rPr>
-        <w:t>npm install</w:t>
+        <w:t>npm</w:t>
+      </w:r>
+      <w:proofErr w:type="spellEnd"/>
+      <w:r>
+        <w:rPr>
+          <w:rStyle w:val="CdigoHTML"/>
+          <w:rFonts w:ascii="Arial" w:eastAsiaTheme="majorEastAsia" w:hAnsi="Arial" w:cs="Arial"/>
+          <w:sz w:val="24"/>
+          <w:szCs w:val="24"/>
+        </w:rPr>
+        <w:t xml:space="preserve"> install</w:t>
       </w:r>
     </w:p>
     <w:p>
@@ -825,6 +1260,7 @@
           <w:szCs w:val="24"/>
         </w:rPr>
       </w:pPr>
+      <w:proofErr w:type="spellStart"/>
       <w:r>
         <w:rPr>
           <w:rStyle w:val="CdigoHTML"/>
@@ -832,8 +1268,17 @@
           <w:sz w:val="24"/>
           <w:szCs w:val="24"/>
         </w:rPr>
-        <w:lastRenderedPageBreak/>
-        <w:t>npm run dev</w:t>
+        <w:t>npm</w:t>
+      </w:r>
+      <w:proofErr w:type="spellEnd"/>
+      <w:r>
+        <w:rPr>
+          <w:rStyle w:val="CdigoHTML"/>
+          <w:rFonts w:ascii="Arial" w:eastAsiaTheme="majorEastAsia" w:hAnsi="Arial" w:cs="Arial"/>
+          <w:sz w:val="24"/>
+          <w:szCs w:val="24"/>
+        </w:rPr>
+        <w:t xml:space="preserve"> run dev</w:t>
       </w:r>
     </w:p>
     <w:p>
@@ -918,6 +1363,7 @@
           <w:szCs w:val="24"/>
         </w:rPr>
       </w:pPr>
+      <w:proofErr w:type="spellStart"/>
       <w:r>
         <w:rPr>
           <w:rFonts w:ascii="Arial" w:hAnsi="Arial" w:cs="Arial"/>
@@ -928,6 +1374,7 @@
         </w:rPr>
         <w:t>Uso</w:t>
       </w:r>
+      <w:proofErr w:type="spellEnd"/>
     </w:p>
     <w:p>
       <w:pPr>
@@ -965,7 +1412,35 @@
         <w:rPr>
           <w:rFonts w:ascii="Arial" w:hAnsi="Arial" w:cs="Arial"/>
         </w:rPr>
-        <w:t>http://127.0.0.1:8000/api/forecast/?city=São Paulo&amp;country=Brazil&amp;type=daily</w:t>
+        <w:t xml:space="preserve">http://127.0.0.1:8000/api/forecast/?city=São </w:t>
+      </w:r>
+      <w:proofErr w:type="spellStart"/>
+      <w:r>
+        <w:rPr>
+          <w:rFonts w:ascii="Arial" w:hAnsi="Arial" w:cs="Arial"/>
+        </w:rPr>
+        <w:t>Paulo&amp;country</w:t>
+      </w:r>
+      <w:proofErr w:type="spellEnd"/>
+      <w:r>
+        <w:rPr>
+          <w:rFonts w:ascii="Arial" w:hAnsi="Arial" w:cs="Arial"/>
+        </w:rPr>
+        <w:t>=</w:t>
+      </w:r>
+      <w:proofErr w:type="spellStart"/>
+      <w:r>
+        <w:rPr>
+          <w:rFonts w:ascii="Arial" w:hAnsi="Arial" w:cs="Arial"/>
+        </w:rPr>
+        <w:t>Brazil&amp;type</w:t>
+      </w:r>
+      <w:proofErr w:type="spellEnd"/>
+      <w:r>
+        <w:rPr>
+          <w:rFonts w:ascii="Arial" w:hAnsi="Arial" w:cs="Arial"/>
+        </w:rPr>
+        <w:t>=daily</w:t>
       </w:r>
     </w:p>
     <w:p>
@@ -978,6 +1453,7 @@
           <w:szCs w:val="24"/>
         </w:rPr>
       </w:pPr>
+      <w:proofErr w:type="spellStart"/>
       <w:r>
         <w:rPr>
           <w:rFonts w:ascii="Arial" w:hAnsi="Arial" w:cs="Arial"/>
@@ -988,6 +1464,7 @@
         </w:rPr>
         <w:t>Contribuição</w:t>
       </w:r>
+      <w:proofErr w:type="spellEnd"/>
     </w:p>
     <w:p>
       <w:pPr>
@@ -1009,7 +1486,27 @@
           <w:szCs w:val="24"/>
           <w:lang w:val="pt-BR"/>
         </w:rPr>
-        <w:t>Faça um fork do repositório.</w:t>
+        <w:t xml:space="preserve">Faça um </w:t>
+      </w:r>
+      <w:proofErr w:type="spellStart"/>
+      <w:r>
+        <w:rPr>
+          <w:rFonts w:ascii="Arial" w:hAnsi="Arial" w:cs="Arial"/>
+          <w:sz w:val="24"/>
+          <w:szCs w:val="24"/>
+          <w:lang w:val="pt-BR"/>
+        </w:rPr>
+        <w:t>fork</w:t>
+      </w:r>
+      <w:proofErr w:type="spellEnd"/>
+      <w:r>
+        <w:rPr>
+          <w:rFonts w:ascii="Arial" w:hAnsi="Arial" w:cs="Arial"/>
+          <w:sz w:val="24"/>
+          <w:szCs w:val="24"/>
+          <w:lang w:val="pt-BR"/>
+        </w:rPr>
+        <w:t xml:space="preserve"> do repositório.</w:t>
       </w:r>
     </w:p>
     <w:p>
@@ -1032,7 +1529,27 @@
           <w:szCs w:val="24"/>
           <w:lang w:val="pt-BR"/>
         </w:rPr>
-        <w:t>Crie uma branch para sua feature ou correção de bug.</w:t>
+        <w:t xml:space="preserve">Crie uma </w:t>
+      </w:r>
+      <w:proofErr w:type="spellStart"/>
+      <w:r>
+        <w:rPr>
+          <w:rFonts w:ascii="Arial" w:hAnsi="Arial" w:cs="Arial"/>
+          <w:sz w:val="24"/>
+          <w:szCs w:val="24"/>
+          <w:lang w:val="pt-BR"/>
+        </w:rPr>
+        <w:t>branch</w:t>
+      </w:r>
+      <w:proofErr w:type="spellEnd"/>
+      <w:r>
+        <w:rPr>
+          <w:rFonts w:ascii="Arial" w:hAnsi="Arial" w:cs="Arial"/>
+          <w:sz w:val="24"/>
+          <w:szCs w:val="24"/>
+          <w:lang w:val="pt-BR"/>
+        </w:rPr>
+        <w:t xml:space="preserve"> para sua feature ou correção de bug.</w:t>
       </w:r>
     </w:p>
     <w:p>
@@ -1055,7 +1572,47 @@
           <w:szCs w:val="24"/>
           <w:lang w:val="pt-BR"/>
         </w:rPr>
-        <w:t>Envie um Pull Request para análise.</w:t>
+        <w:t xml:space="preserve">Envie um </w:t>
+      </w:r>
+      <w:proofErr w:type="spellStart"/>
+      <w:r>
+        <w:rPr>
+          <w:rFonts w:ascii="Arial" w:hAnsi="Arial" w:cs="Arial"/>
+          <w:sz w:val="24"/>
+          <w:szCs w:val="24"/>
+          <w:lang w:val="pt-BR"/>
+        </w:rPr>
+        <w:t>Pull</w:t>
+      </w:r>
+      <w:proofErr w:type="spellEnd"/>
+      <w:r>
+        <w:rPr>
+          <w:rFonts w:ascii="Arial" w:hAnsi="Arial" w:cs="Arial"/>
+          <w:sz w:val="24"/>
+          <w:szCs w:val="24"/>
+          <w:lang w:val="pt-BR"/>
+        </w:rPr>
+        <w:t xml:space="preserve"> </w:t>
+      </w:r>
+      <w:proofErr w:type="spellStart"/>
+      <w:r>
+        <w:rPr>
+          <w:rFonts w:ascii="Arial" w:hAnsi="Arial" w:cs="Arial"/>
+          <w:sz w:val="24"/>
+          <w:szCs w:val="24"/>
+          <w:lang w:val="pt-BR"/>
+        </w:rPr>
+        <w:t>Request</w:t>
+      </w:r>
+      <w:proofErr w:type="spellEnd"/>
+      <w:r>
+        <w:rPr>
+          <w:rFonts w:ascii="Arial" w:hAnsi="Arial" w:cs="Arial"/>
+          <w:sz w:val="24"/>
+          <w:szCs w:val="24"/>
+          <w:lang w:val="pt-BR"/>
+        </w:rPr>
+        <w:t xml:space="preserve"> para análise.</w:t>
       </w:r>
     </w:p>
     <w:p>
@@ -1097,7 +1654,27 @@
           <w:szCs w:val="24"/>
           <w:lang w:val="pt-BR"/>
         </w:rPr>
-        <w:t>Caso tenha dúvidas ou sugestões, entre em contato pelo GitHub Issues.</w:t>
+        <w:t xml:space="preserve">Caso tenha dúvidas ou sugestões, entre em contato pelo GitHub </w:t>
+      </w:r>
+      <w:proofErr w:type="spellStart"/>
+      <w:r>
+        <w:rPr>
+          <w:rFonts w:ascii="Arial" w:hAnsi="Arial" w:cs="Arial"/>
+          <w:sz w:val="24"/>
+          <w:szCs w:val="24"/>
+          <w:lang w:val="pt-BR"/>
+        </w:rPr>
+        <w:t>Issues</w:t>
+      </w:r>
+      <w:proofErr w:type="spellEnd"/>
+      <w:r>
+        <w:rPr>
+          <w:rFonts w:ascii="Arial" w:hAnsi="Arial" w:cs="Arial"/>
+          <w:sz w:val="24"/>
+          <w:szCs w:val="24"/>
+          <w:lang w:val="pt-BR"/>
+        </w:rPr>
+        <w:t>.</w:t>
       </w:r>
     </w:p>
     <w:p>
@@ -2496,6 +3073,7 @@
   <w:style w:type="character" w:default="1" w:styleId="Fontepargpadro">
     <w:name w:val="Default Paragraph Font"/>
     <w:uiPriority w:val="1"/>
+    <w:semiHidden/>
     <w:unhideWhenUsed/>
   </w:style>
   <w:style w:type="table" w:default="1" w:styleId="Tabelanormal">

</xml_diff>